<commit_message>
defined new parser for content of post
</commit_message>
<xml_diff>
--- a/Dev/articolo-test.docx
+++ b/Dev/articolo-test.docx
@@ -15,6 +15,12 @@
     <w:p>
       <w:r>
         <w:t>Traghetto Civitavecchia Cagliari: informazioni per prenotazioni</w:t>
+      </w:r>
+      <w:r>
+        <w:t xml:space="preserve"> – test Walter x </w:t>
+      </w:r>
+      <w:r>
+        <w:t>paragraph</w:t>
       </w:r>
     </w:p>
     <w:p>

</xml_diff>

<commit_message>
Added cron command to run
</commit_message>
<xml_diff>
--- a/Dev/articolo-test.docx
+++ b/Dev/articolo-test.docx
@@ -4,7 +4,13 @@
   <w:body>
     <w:p>
       <w:r>
-        <w:t>tratta</w:t>
+        <w:t>T</w:t>
+      </w:r>
+      <w:r>
+        <w:t>ratta</w:t>
+      </w:r>
+      <w:r>
+        <w:t xml:space="preserve">                    </w:t>
       </w:r>
     </w:p>
     <w:p>
@@ -19,9 +25,11 @@
       <w:r>
         <w:t xml:space="preserve"> – test Walter x </w:t>
       </w:r>
+      <w:proofErr w:type="spellStart"/>
       <w:r>
         <w:t>paragraph</w:t>
       </w:r>
+      <w:proofErr w:type="spellEnd"/>
     </w:p>
     <w:p>
       <w:r>
@@ -209,6 +217,9 @@
     <w:p>
       <w:r>
         <w:t>000C</w:t>
+      </w:r>
+      <w:r>
+        <w:t xml:space="preserve">                      </w:t>
       </w:r>
     </w:p>
     <w:p>

</xml_diff>